<commit_message>
Added edited surveys and IRB form
</commit_message>
<xml_diff>
--- a/UPS Screening surveyv2.docx
+++ b/UPS Screening surveyv2.docx
@@ -3,14 +3,12 @@
 <w:document xmlns:mo="http://schemas.microsoft.com/office/mac/office/2008/main" xmlns:ve="http://schemas.openxmlformats.org/markup-compatibility/2006" xmlns:mv="urn:schemas-microsoft-com:mac:vml" xmlns:o="urn:schemas-microsoft-com:office:office" xmlns:r="http://schemas.openxmlformats.org/officeDocument/2006/relationships" xmlns:m="http://schemas.openxmlformats.org/officeDocument/2006/math" xmlns:v="urn:schemas-microsoft-com:vml" xmlns:wp="http://schemas.openxmlformats.org/drawingml/2006/wordprocessingDrawing" xmlns:w10="urn:schemas-microsoft-com:office:word" xmlns:w="http://schemas.openxmlformats.org/wordprocessingml/2006/main" xmlns:wne="http://schemas.microsoft.com/office/word/2006/wordml">
   <w:body>
     <w:p>
-      <w:proofErr w:type="gramStart"/>
       <w:r>
         <w:t xml:space="preserve">Sample screening survey </w:t>
       </w:r>
       <w:r>
         <w:t>(wording and questions may change slightly).</w:t>
       </w:r>
-      <w:proofErr w:type="gramEnd"/>
     </w:p>
     <w:p/>
     <w:p>
@@ -38,15 +36,7 @@
         <w:pStyle w:val="ListParagraph"/>
       </w:pPr>
       <w:r>
-        <w:t xml:space="preserve">[APPEAR AT BEGINNING] During this survey we may ask you questions that may relate to other people. When answering these questions, please only identify other people by first name or nickname. Please do not include other people's full names, </w:t>
-      </w:r>
-      <w:proofErr w:type="spellStart"/>
-      <w:r>
-        <w:t>Facebook</w:t>
-      </w:r>
-      <w:proofErr w:type="spellEnd"/>
-      <w:r>
-        <w:t xml:space="preserve"> identifiers, email addresses, phone numbers, or addresses</w:t>
+        <w:t>[APPEAR AT BEGINNING] During this survey we may ask you questions that may relate to other people. When answering these questions, please only identify other people by first name or nickname. Please do not include other people's full names, Facebook identifiers, email addresses, phone numbers, or addresses</w:t>
       </w:r>
     </w:p>
     <w:p/>
@@ -71,15 +61,19 @@
         </w:numPr>
       </w:pPr>
       <w:r>
-        <w:t xml:space="preserve">Do you have a </w:t>
-      </w:r>
-      <w:proofErr w:type="spellStart"/>
-      <w:r>
-        <w:t>Facebook</w:t>
-      </w:r>
-      <w:proofErr w:type="spellEnd"/>
-      <w:r>
-        <w:t xml:space="preserve"> account?</w:t>
+        <w:t>What is your occupation?</w:t>
+      </w:r>
+    </w:p>
+    <w:p>
+      <w:pPr>
+        <w:pStyle w:val="ListParagraph"/>
+        <w:numPr>
+          <w:ilvl w:val="0"/>
+          <w:numId w:val="1"/>
+        </w:numPr>
+      </w:pPr>
+      <w:r>
+        <w:t>Do you have a Facebook account?</w:t>
       </w:r>
       <w:r>
         <w:t xml:space="preserve"> [ELIMINATE IF NO]</w:t>
@@ -94,15 +88,7 @@
         </w:numPr>
       </w:pPr>
       <w:r>
-        <w:t xml:space="preserve">How long have you used </w:t>
-      </w:r>
-      <w:proofErr w:type="spellStart"/>
-      <w:r>
-        <w:t>Facebook</w:t>
-      </w:r>
-      <w:proofErr w:type="spellEnd"/>
-      <w:r>
-        <w:t>?</w:t>
+        <w:t>How long have you used Facebook?</w:t>
       </w:r>
       <w:r>
         <w:t xml:space="preserve"> [ELIMINATE IF LESS THAN 1 YEAR]</w:t>
@@ -117,15 +103,7 @@
         </w:numPr>
       </w:pPr>
       <w:r>
-        <w:t xml:space="preserve">On average, how often do you post content on </w:t>
-      </w:r>
-      <w:proofErr w:type="spellStart"/>
-      <w:r>
-        <w:t>Facebook</w:t>
-      </w:r>
-      <w:proofErr w:type="spellEnd"/>
-      <w:r>
-        <w:t xml:space="preserve"> (e.g. pictures, comments, posts, direct messages)?</w:t>
+        <w:t>On average, how often do you post content on Facebook (e.g. pictures, comments, posts, direct messages)?</w:t>
       </w:r>
       <w:r>
         <w:t xml:space="preserve"> [ELIMINATE IF NOT d OR e]</w:t>
@@ -212,15 +190,7 @@
         </w:numPr>
       </w:pPr>
       <w:r>
-        <w:t xml:space="preserve">How many of each type of content have you posted to </w:t>
-      </w:r>
-      <w:proofErr w:type="spellStart"/>
-      <w:r>
-        <w:t>Facebook</w:t>
-      </w:r>
-      <w:proofErr w:type="spellEnd"/>
-      <w:r>
-        <w:t xml:space="preserve"> today:</w:t>
+        <w:t>How many of each type of content have you posted to Facebook today:</w:t>
       </w:r>
     </w:p>
     <w:p>
@@ -280,15 +250,7 @@
         </w:numPr>
       </w:pPr>
       <w:r>
-        <w:t xml:space="preserve">How many of each type of content have you posted to </w:t>
-      </w:r>
-      <w:proofErr w:type="spellStart"/>
-      <w:r>
-        <w:t>Facebook</w:t>
-      </w:r>
-      <w:proofErr w:type="spellEnd"/>
-      <w:r>
-        <w:t xml:space="preserve"> this week:</w:t>
+        <w:t>How many of each type of content have you posted to Facebook this week:</w:t>
       </w:r>
     </w:p>
     <w:p>
@@ -363,15 +325,7 @@
         <w:t xml:space="preserve"> 7 days</w:t>
       </w:r>
       <w:r>
-        <w:t xml:space="preserve">, how many things (e.g. posts, pictures, comments, direct messages) did you think about posting on </w:t>
-      </w:r>
-      <w:proofErr w:type="spellStart"/>
-      <w:r>
-        <w:t>Facebook</w:t>
-      </w:r>
-      <w:proofErr w:type="spellEnd"/>
-      <w:r>
-        <w:t xml:space="preserve"> but decide not to post? [ELIMINATE IF NOTHING or 1]</w:t>
+        <w:t>, how many things (e.g. posts, pictures, comments, direct messages) did you think about posting on Facebook but decide not to post? [ELIMINATE IF NOTHING or 1]</w:t>
       </w:r>
     </w:p>
     <w:p>
@@ -464,18 +418,16 @@
         <w:rPr>
           <w:b/>
         </w:rPr>
-        <w:t>two things</w:t>
-      </w:r>
-      <w:r>
-        <w:t xml:space="preserve"> you thought about posting on </w:t>
-      </w:r>
-      <w:proofErr w:type="spellStart"/>
-      <w:r>
-        <w:t>Facebook</w:t>
-      </w:r>
-      <w:proofErr w:type="spellEnd"/>
-      <w:r>
-        <w:t xml:space="preserve"> but decided not to post </w:t>
+        <w:t>2</w:t>
+      </w:r>
+      <w:r>
+        <w:rPr>
+          <w:b/>
+        </w:rPr>
+        <w:t xml:space="preserve"> things</w:t>
+      </w:r>
+      <w:r>
+        <w:t xml:space="preserve"> you thought about posting on Facebook but decided not to post </w:t>
       </w:r>
       <w:r>
         <w:rPr>

</xml_diff>